<commit_message>
Commit general para los 3 archivos
</commit_message>
<xml_diff>
--- a/Archivo1.docx
+++ b/Archivo1.docx
@@ -4,17 +4,17 @@
   <w:body>
     <w:p>
       <w:r>
-        <w:t>Archivo1 repositorio repo-</w:t>
+        <w:t>Archivo1 repositorio repo-Yeray</w:t>
       </w:r>
-      <w:proofErr w:type="spellStart"/>
-      <w:r>
-        <w:t>Yeray</w:t>
-      </w:r>
-      <w:proofErr w:type="spellEnd"/>
     </w:p>
     <w:p>
       <w:r>
         <w:t>Estoy modificando el Archivo1</w:t>
+      </w:r>
+    </w:p>
+    <w:p>
+      <w:r>
+        <w:t>------</w:t>
       </w:r>
       <w:bookmarkStart w:id="0" w:name="_GoBack"/>
       <w:bookmarkEnd w:id="0"/>

</xml_diff>